<commit_message>
UPDATE Utilisateur_ProfilDTO TERMINER - 27/07/2021 11:44
TEST CRUD OK
</commit_message>
<xml_diff>
--- a/loic/session.docx
+++ b/loic/session.docx
@@ -2434,6 +2434,81 @@
         <w:t>}</w:t>
       </w:r>
     </w:p>
+    <w:p/>
+    <w:p/>
+    <w:p>
+      <w:r>
+        <w:t xml:space="preserve">Dans </w:t>
+      </w:r>
+      <w:r>
+        <w:t>Utilisateur</w:t>
+      </w:r>
+      <w:r>
+        <w:t xml:space="preserve"> / admin</w:t>
+      </w:r>
+      <w:r>
+        <w:t xml:space="preserve"> </w:t>
+      </w:r>
+      <w:r>
+        <w:t>(En attribut)</w:t>
+      </w:r>
+    </w:p>
+    <w:p>
+      <w:r>
+        <w:t xml:space="preserve">Num voie, </w:t>
+      </w:r>
+      <w:r>
+        <w:t>intitulé de voie, cp, ville, pays, Complément d’addresse</w:t>
+      </w:r>
+    </w:p>
+    <w:p>
+      <w:r>
+        <w:t>cp</w:t>
+      </w:r>
+      <w:r>
+        <w:t xml:space="preserve">, num rue </w:t>
+      </w:r>
+      <w:r>
+        <w:t xml:space="preserve"> sont </w:t>
+      </w:r>
+      <w:r>
+        <w:t>optionnel</w:t>
+      </w:r>
+      <w:r>
+        <w:t>s</w:t>
+      </w:r>
+      <w:r>
+        <w:t>, Complément d’addresse</w:t>
+      </w:r>
+      <w:r>
+        <w:t xml:space="preserve"> (peut etre null)</w:t>
+      </w:r>
+    </w:p>
+    <w:p/>
+    <w:p>
+      <w:r>
+        <w:t>(</w:t>
+      </w:r>
+      <w:r>
+        <w:t>Pas plusieurs adresses</w:t>
+      </w:r>
+      <w:r>
+        <w:t xml:space="preserve"> par utilisateur/admin)</w:t>
+      </w:r>
+    </w:p>
+    <w:p/>
+    <w:p>
+      <w:r>
+        <w:t>Ville / pays : liste déroulante</w:t>
+      </w:r>
+    </w:p>
+    <w:p/>
+    <w:p>
+      <w:r>
+        <w:t>2 tables : ville - pays</w:t>
+      </w:r>
+    </w:p>
+    <w:p/>
     <w:p/>
     <w:sectPr>
       <w:pgSz w:w="11906" w:h="16838"/>
@@ -2568,6 +2643,7 @@
     <w:lsdException w:name="HTML Sample" w:semiHidden="1" w:unhideWhenUsed="1"/>
     <w:lsdException w:name="HTML Typewriter" w:semiHidden="1" w:unhideWhenUsed="1"/>
     <w:lsdException w:name="HTML Variable" w:semiHidden="1" w:unhideWhenUsed="1"/>
+    <w:lsdException w:name="Normal Table" w:semiHidden="1" w:unhideWhenUsed="1"/>
     <w:lsdException w:name="annotation subject" w:semiHidden="1" w:unhideWhenUsed="1"/>
     <w:lsdException w:name="No List" w:semiHidden="1" w:unhideWhenUsed="1"/>
     <w:lsdException w:name="Outline List 1" w:semiHidden="1" w:unhideWhenUsed="1"/>
@@ -2610,8 +2686,11 @@
     <w:lsdException w:name="Table Contemporary" w:semiHidden="1" w:unhideWhenUsed="1"/>
     <w:lsdException w:name="Table Elegant" w:semiHidden="1" w:unhideWhenUsed="1"/>
     <w:lsdException w:name="Table Professional" w:semiHidden="1" w:unhideWhenUsed="1"/>
+    <w:lsdException w:name="Table Subtle 1" w:semiHidden="1" w:unhideWhenUsed="1"/>
     <w:lsdException w:name="Table Subtle 2" w:semiHidden="1" w:unhideWhenUsed="1"/>
     <w:lsdException w:name="Table Web 1" w:semiHidden="1" w:unhideWhenUsed="1"/>
+    <w:lsdException w:name="Table Web 2" w:semiHidden="1" w:unhideWhenUsed="1"/>
+    <w:lsdException w:name="Table Web 3" w:semiHidden="1" w:unhideWhenUsed="1"/>
     <w:lsdException w:name="Balloon Text" w:semiHidden="1" w:unhideWhenUsed="1"/>
     <w:lsdException w:name="Table Grid" w:uiPriority="39"/>
     <w:lsdException w:name="Table Theme" w:semiHidden="1" w:unhideWhenUsed="1"/>

</xml_diff>

<commit_message>
Update du fichier script.sql - 27/07/2021 13:55
ajout de ville / pays
modif de utilisateur / admin
</commit_message>
<xml_diff>
--- a/loic/session.docx
+++ b/loic/session.docx
@@ -2510,6 +2510,22 @@
     </w:p>
     <w:p/>
     <w:p/>
+    <w:p/>
+    <w:p>
+      <w:r>
+        <w:t>localStorage</w:t>
+      </w:r>
+    </w:p>
+    <w:p>
+      <w:r>
+        <w:t>redux</w:t>
+      </w:r>
+    </w:p>
+    <w:p>
+      <w:r>
+        <w:t>firebase</w:t>
+      </w:r>
+    </w:p>
     <w:sectPr>
       <w:pgSz w:w="11906" w:h="16838"/>
       <w:pgMar w:top="1417" w:right="1417" w:bottom="1417" w:left="1417" w:header="708" w:footer="708" w:gutter="0"/>

</xml_diff>